<commit_message>
Update Game Business Studies - Workbook.docx
</commit_message>
<xml_diff>
--- a/Diploma/Game Business Studies/Assessment/Game Business Studies - Workbook.docx
+++ b/Diploma/Game Business Studies/Assessment/Game Business Studies - Workbook.docx
@@ -70,11 +70,9 @@
       <w:r>
         <w:t xml:space="preserve">, </w:t>
       </w:r>
-      <w:proofErr w:type="gramStart"/>
       <w:r>
         <w:t>review</w:t>
       </w:r>
-      <w:proofErr w:type="gramEnd"/>
       <w:r>
         <w:t xml:space="preserve"> and apply </w:t>
       </w:r>
@@ -1948,16 +1946,11 @@
       <w:r>
         <w:t xml:space="preserve">your task responses </w:t>
       </w:r>
-      <w:proofErr w:type="gramStart"/>
       <w:r>
         <w:t xml:space="preserve">as a result </w:t>
       </w:r>
       <w:r>
-        <w:t>of</w:t>
-      </w:r>
-      <w:proofErr w:type="gramEnd"/>
-      <w:r>
-        <w:t xml:space="preserve"> these discussions. </w:t>
+        <w:t xml:space="preserve">of these discussions. </w:t>
       </w:r>
     </w:p>
     <w:p>
@@ -2727,8 +2720,8 @@
         <w:tblLook w:val="04A0" w:firstRow="1" w:lastRow="0" w:firstColumn="1" w:lastColumn="0" w:noHBand="0" w:noVBand="1"/>
       </w:tblPr>
       <w:tblGrid>
-        <w:gridCol w:w="2121"/>
-        <w:gridCol w:w="6885"/>
+        <w:gridCol w:w="2119"/>
+        <w:gridCol w:w="6887"/>
       </w:tblGrid>
       <w:tr>
         <w:tc>
@@ -2761,6 +2754,9 @@
             <w:pPr>
               <w:spacing w:before="240" w:after="240"/>
             </w:pPr>
+            <w:r>
+              <w:t>Intellectual Property Laws Amendment Act 2006</w:t>
+            </w:r>
           </w:p>
         </w:tc>
       </w:tr>
@@ -2795,6 +2791,9 @@
             <w:pPr>
               <w:spacing w:before="240" w:after="240"/>
             </w:pPr>
+            <w:r>
+              <w:t>https://www.legislation.gov.au/Details/C2006A00106</w:t>
+            </w:r>
           </w:p>
         </w:tc>
       </w:tr>
@@ -2916,6 +2915,195 @@
       </w:r>
     </w:p>
     <w:p/>
+    <w:tbl>
+      <w:tblPr>
+        <w:tblStyle w:val="TableGrid"/>
+        <w:tblW w:w="0" w:type="auto"/>
+        <w:tblBorders>
+          <w:top w:val="single" w:sz="8" w:space="0" w:color="auto"/>
+          <w:left w:val="single" w:sz="8" w:space="0" w:color="auto"/>
+          <w:bottom w:val="single" w:sz="8" w:space="0" w:color="auto"/>
+          <w:right w:val="single" w:sz="8" w:space="0" w:color="auto"/>
+          <w:insideH w:val="single" w:sz="8" w:space="0" w:color="auto"/>
+          <w:insideV w:val="single" w:sz="8" w:space="0" w:color="auto"/>
+        </w:tblBorders>
+        <w:tblLook w:val="04A0" w:firstRow="1" w:lastRow="0" w:firstColumn="1" w:lastColumn="0" w:noHBand="0" w:noVBand="1"/>
+      </w:tblPr>
+      <w:tblGrid>
+        <w:gridCol w:w="2120"/>
+        <w:gridCol w:w="6886"/>
+      </w:tblGrid>
+      <w:tr>
+        <w:tc>
+          <w:tcPr>
+            <w:tcW w:w="2122" w:type="dxa"/>
+            <w:shd w:val="clear" w:color="auto" w:fill="DBE5F1" w:themeFill="accent1" w:themeFillTint="33"/>
+          </w:tcPr>
+          <w:p>
+            <w:pPr>
+              <w:spacing w:before="240" w:after="240"/>
+              <w:rPr>
+                <w:b/>
+                <w:bCs/>
+              </w:rPr>
+            </w:pPr>
+            <w:r>
+              <w:rPr>
+                <w:b/>
+                <w:bCs/>
+              </w:rPr>
+              <w:t>Website</w:t>
+            </w:r>
+            <w:r>
+              <w:rPr>
+                <w:b/>
+                <w:bCs/>
+              </w:rPr>
+              <w:t xml:space="preserve"> 1</w:t>
+            </w:r>
+            <w:r>
+              <w:rPr>
+                <w:b/>
+                <w:bCs/>
+              </w:rPr>
+              <w:t>:</w:t>
+            </w:r>
+          </w:p>
+        </w:tc>
+        <w:tc>
+          <w:tcPr>
+            <w:tcW w:w="6894" w:type="dxa"/>
+          </w:tcPr>
+          <w:p>
+            <w:pPr>
+              <w:spacing w:before="240" w:after="240"/>
+              <w:rPr>
+                <w:color w:val="7030A0"/>
+              </w:rPr>
+            </w:pPr>
+            <w:r>
+              <w:rPr>
+                <w:color w:val="7030A0"/>
+              </w:rPr>
+              <w:t>https://www.ipaustralia.gov.au/ip-for-digital-business/develop/copyright</w:t>
+            </w:r>
+          </w:p>
+        </w:tc>
+      </w:tr>
+      <w:tr>
+        <w:tc>
+          <w:tcPr>
+            <w:tcW w:w="2122" w:type="dxa"/>
+            <w:shd w:val="clear" w:color="auto" w:fill="DBE5F1" w:themeFill="accent1" w:themeFillTint="33"/>
+          </w:tcPr>
+          <w:p>
+            <w:pPr>
+              <w:spacing w:before="240" w:after="240"/>
+              <w:rPr>
+                <w:b/>
+                <w:bCs/>
+              </w:rPr>
+            </w:pPr>
+            <w:r>
+              <w:rPr>
+                <w:b/>
+                <w:bCs/>
+              </w:rPr>
+              <w:t>Description of Content/Use</w:t>
+            </w:r>
+            <w:r>
+              <w:rPr>
+                <w:b/>
+                <w:bCs/>
+              </w:rPr>
+              <w:t>:</w:t>
+            </w:r>
+          </w:p>
+        </w:tc>
+        <w:tc>
+          <w:tcPr>
+            <w:tcW w:w="6894" w:type="dxa"/>
+          </w:tcPr>
+          <w:p>
+            <w:pPr>
+              <w:spacing w:before="240" w:after="240"/>
+              <w:rPr>
+                <w:color w:val="7030A0"/>
+              </w:rPr>
+            </w:pPr>
+            <w:r>
+              <w:rPr>
+                <w:color w:val="7030A0"/>
+              </w:rPr>
+              <w:t xml:space="preserve">The page gives a brief overview of how copyright is applied to code, how to gain copyright protection, what copyright gives you and briefly states the limitations and exemptions involved while also linking you to </w:t>
+            </w:r>
+            <w:r>
+              <w:rPr>
+                <w:color w:val="7030A0"/>
+              </w:rPr>
+              <w:t xml:space="preserve">other websites which provide more </w:t>
+            </w:r>
+            <w:r>
+              <w:rPr>
+                <w:color w:val="7030A0"/>
+              </w:rPr>
+              <w:t>in-depth</w:t>
+            </w:r>
+            <w:r>
+              <w:rPr>
+                <w:color w:val="7030A0"/>
+              </w:rPr>
+              <w:t xml:space="preserve"> detail if you require it.</w:t>
+            </w:r>
+          </w:p>
+          <w:p>
+            <w:pPr>
+              <w:spacing w:before="240" w:after="240"/>
+              <w:rPr>
+                <w:color w:val="7030A0"/>
+              </w:rPr>
+            </w:pPr>
+          </w:p>
+          <w:p>
+            <w:pPr>
+              <w:spacing w:before="240" w:after="240"/>
+              <w:rPr>
+                <w:color w:val="7030A0"/>
+              </w:rPr>
+            </w:pPr>
+          </w:p>
+          <w:p>
+            <w:pPr>
+              <w:spacing w:before="240" w:after="240"/>
+              <w:rPr>
+                <w:color w:val="7030A0"/>
+              </w:rPr>
+            </w:pPr>
+          </w:p>
+          <w:p>
+            <w:pPr>
+              <w:spacing w:before="240" w:after="240"/>
+              <w:rPr>
+                <w:color w:val="7030A0"/>
+              </w:rPr>
+            </w:pPr>
+          </w:p>
+          <w:p>
+            <w:pPr>
+              <w:spacing w:before="240" w:after="240"/>
+              <w:rPr>
+                <w:color w:val="7030A0"/>
+              </w:rPr>
+            </w:pPr>
+          </w:p>
+        </w:tc>
+      </w:tr>
+    </w:tbl>
+    <w:p>
+      <w:pPr>
+        <w:pStyle w:val="NoSpacing"/>
+      </w:pPr>
+    </w:p>
     <w:tbl>
       <w:tblPr>
         <w:tblStyle w:val="TableGrid"/>
@@ -2960,7 +3148,7 @@
                 <w:b/>
                 <w:bCs/>
               </w:rPr>
-              <w:t xml:space="preserve"> 1</w:t>
+              <w:t xml:space="preserve"> 2</w:t>
             </w:r>
             <w:r>
               <w:rPr>
@@ -2982,6 +3170,12 @@
                 <w:color w:val="7030A0"/>
               </w:rPr>
             </w:pPr>
+            <w:r>
+              <w:rPr>
+                <w:color w:val="7030A0"/>
+              </w:rPr>
+              <w:t>https://trademark-registration.com.au/australian-application/trade-mark-video-game/</w:t>
+            </w:r>
           </w:p>
         </w:tc>
       </w:tr>
@@ -3004,14 +3198,7 @@
                 <w:b/>
                 <w:bCs/>
               </w:rPr>
-              <w:t>Description of Content/Use</w:t>
-            </w:r>
-            <w:r>
-              <w:rPr>
-                <w:b/>
-                <w:bCs/>
-              </w:rPr>
-              <w:t>:</w:t>
+              <w:t>Description of Content/Use:</w:t>
             </w:r>
           </w:p>
         </w:tc>
@@ -3026,158 +3213,54 @@
                 <w:color w:val="7030A0"/>
               </w:rPr>
             </w:pPr>
-          </w:p>
-          <w:p>
-            <w:pPr>
-              <w:spacing w:before="240" w:after="240"/>
+            <w:r>
               <w:rPr>
                 <w:color w:val="7030A0"/>
               </w:rPr>
-            </w:pPr>
-          </w:p>
-          <w:p>
-            <w:pPr>
-              <w:spacing w:before="240" w:after="240"/>
-              <w:rPr>
-                <w:color w:val="7030A0"/>
-              </w:rPr>
-            </w:pPr>
-          </w:p>
-          <w:p>
-            <w:pPr>
-              <w:spacing w:before="240" w:after="240"/>
-              <w:rPr>
-                <w:color w:val="7030A0"/>
-              </w:rPr>
-            </w:pPr>
-          </w:p>
-          <w:p>
-            <w:pPr>
-              <w:spacing w:before="240" w:after="240"/>
-              <w:rPr>
-                <w:color w:val="7030A0"/>
-              </w:rPr>
-            </w:pPr>
-          </w:p>
-          <w:p>
-            <w:pPr>
-              <w:spacing w:before="240" w:after="240"/>
-              <w:rPr>
-                <w:color w:val="7030A0"/>
-              </w:rPr>
-            </w:pPr>
-          </w:p>
-        </w:tc>
-      </w:tr>
-    </w:tbl>
-    <w:p>
-      <w:pPr>
-        <w:pStyle w:val="NoSpacing"/>
-      </w:pPr>
-    </w:p>
-    <w:tbl>
-      <w:tblPr>
-        <w:tblStyle w:val="TableGrid"/>
-        <w:tblW w:w="0" w:type="auto"/>
-        <w:tblBorders>
-          <w:top w:val="single" w:sz="8" w:space="0" w:color="auto"/>
-          <w:left w:val="single" w:sz="8" w:space="0" w:color="auto"/>
-          <w:bottom w:val="single" w:sz="8" w:space="0" w:color="auto"/>
-          <w:right w:val="single" w:sz="8" w:space="0" w:color="auto"/>
-          <w:insideH w:val="single" w:sz="8" w:space="0" w:color="auto"/>
-          <w:insideV w:val="single" w:sz="8" w:space="0" w:color="auto"/>
-        </w:tblBorders>
-        <w:tblLook w:val="04A0" w:firstRow="1" w:lastRow="0" w:firstColumn="1" w:lastColumn="0" w:noHBand="0" w:noVBand="1"/>
-      </w:tblPr>
-      <w:tblGrid>
-        <w:gridCol w:w="2121"/>
-        <w:gridCol w:w="6885"/>
-      </w:tblGrid>
-      <w:tr>
-        <w:tc>
-          <w:tcPr>
-            <w:tcW w:w="2122" w:type="dxa"/>
-            <w:shd w:val="clear" w:color="auto" w:fill="DBE5F1" w:themeFill="accent1" w:themeFillTint="33"/>
-          </w:tcPr>
-          <w:p>
-            <w:pPr>
-              <w:spacing w:before="240" w:after="240"/>
-              <w:rPr>
-                <w:b/>
-                <w:bCs/>
-              </w:rPr>
-            </w:pPr>
-            <w:r>
-              <w:rPr>
-                <w:b/>
-                <w:bCs/>
-              </w:rPr>
-              <w:t>Website</w:t>
+              <w:t xml:space="preserve">This website goes into detail about trade marking your video game. They explain what a </w:t>
             </w:r>
             <w:r>
               <w:rPr>
-                <w:b/>
-                <w:bCs/>
-              </w:rPr>
-              <w:t xml:space="preserve"> 2</w:t>
+                <w:color w:val="7030A0"/>
+              </w:rPr>
+              <w:t>trademark</w:t>
             </w:r>
             <w:r>
               <w:rPr>
-                <w:b/>
-                <w:bCs/>
-              </w:rPr>
-              <w:t>:</w:t>
+                <w:color w:val="7030A0"/>
+              </w:rPr>
+              <w:t xml:space="preserve"> is, if you can get a </w:t>
             </w:r>
-          </w:p>
-        </w:tc>
-        <w:tc>
-          <w:tcPr>
-            <w:tcW w:w="6894" w:type="dxa"/>
-          </w:tcPr>
-          <w:p>
-            <w:pPr>
-              <w:spacing w:before="240" w:after="240"/>
+            <w:r>
               <w:rPr>
                 <w:color w:val="7030A0"/>
               </w:rPr>
-            </w:pPr>
-          </w:p>
-        </w:tc>
-      </w:tr>
-      <w:tr>
-        <w:tc>
-          <w:tcPr>
-            <w:tcW w:w="2122" w:type="dxa"/>
-            <w:shd w:val="clear" w:color="auto" w:fill="DBE5F1" w:themeFill="accent1" w:themeFillTint="33"/>
-          </w:tcPr>
-          <w:p>
-            <w:pPr>
-              <w:spacing w:before="240" w:after="240"/>
-              <w:rPr>
-                <w:b/>
-                <w:bCs/>
-              </w:rPr>
-            </w:pPr>
+              <w:t>trademark</w:t>
+            </w:r>
             <w:r>
               <w:rPr>
-                <w:b/>
-                <w:bCs/>
-              </w:rPr>
-              <w:t>Description of Content/Use:</w:t>
+                <w:color w:val="7030A0"/>
+              </w:rPr>
+              <w:t xml:space="preserve"> for your video game, other types of IP protection and how to obtain a </w:t>
             </w:r>
-          </w:p>
-        </w:tc>
-        <w:tc>
-          <w:tcPr>
-            <w:tcW w:w="6894" w:type="dxa"/>
-          </w:tcPr>
-          <w:p>
-            <w:pPr>
-              <w:spacing w:before="240" w:after="240"/>
+            <w:r>
               <w:rPr>
                 <w:color w:val="7030A0"/>
               </w:rPr>
-            </w:pPr>
+              <w:t>trademark</w:t>
+            </w:r>
+            <w:r>
+              <w:rPr>
+                <w:color w:val="7030A0"/>
+              </w:rPr>
+              <w:t>. The website also links various other websites that might be useful to further investigat</w:t>
+            </w:r>
+            <w:r>
+              <w:rPr>
+                <w:color w:val="7030A0"/>
+              </w:rPr>
+              <w:t>ing the trademark process and detailed information.</w:t>
+            </w:r>
           </w:p>
           <w:p>
             <w:pPr>
@@ -3428,6 +3511,12 @@
                 <w:color w:val="FF0000"/>
               </w:rPr>
             </w:pPr>
+            <w:r>
+              <w:rPr>
+                <w:color w:val="FF0000"/>
+              </w:rPr>
+              <w:t>Copyright Act 1968</w:t>
+            </w:r>
           </w:p>
         </w:tc>
       </w:tr>
@@ -3479,6 +3568,12 @@
                 <w:color w:val="FF0000"/>
               </w:rPr>
             </w:pPr>
+            <w:r>
+              <w:rPr>
+                <w:color w:val="FF0000"/>
+              </w:rPr>
+              <w:t>https://www.legislation.gov.au/Details/C2017C00180</w:t>
+            </w:r>
           </w:p>
         </w:tc>
       </w:tr>
@@ -3621,6 +3716,12 @@
                 <w:color w:val="FF0000"/>
               </w:rPr>
             </w:pPr>
+            <w:r>
+              <w:rPr>
+                <w:color w:val="FF0000"/>
+              </w:rPr>
+              <w:t>https://www.alrc.gov.au/publication/copyright-and-the-digital-economy-ip-42/fair-dealing-exceptions/</w:t>
+            </w:r>
           </w:p>
         </w:tc>
       </w:tr>
@@ -3658,14 +3759,18 @@
                 <w:color w:val="FF0000"/>
               </w:rPr>
             </w:pPr>
-          </w:p>
-          <w:p>
-            <w:pPr>
-              <w:spacing w:before="240" w:after="240"/>
+            <w:r>
               <w:rPr>
                 <w:color w:val="FF0000"/>
               </w:rPr>
-            </w:pPr>
+              <w:t xml:space="preserve">This website highlights the details regarding fair dealing(use) of </w:t>
+            </w:r>
+            <w:r>
+              <w:rPr>
+                <w:color w:val="FF0000"/>
+              </w:rPr>
+              <w:t>existing IP in specific situations and goes into more detail about the laws and limitations are regarding this issue.</w:t>
+            </w:r>
           </w:p>
           <w:p>
             <w:pPr>
@@ -3706,8 +3811,8 @@
         <w:tblLook w:val="04A0" w:firstRow="1" w:lastRow="0" w:firstColumn="1" w:lastColumn="0" w:noHBand="0" w:noVBand="1"/>
       </w:tblPr>
       <w:tblGrid>
-        <w:gridCol w:w="2121"/>
-        <w:gridCol w:w="6885"/>
+        <w:gridCol w:w="2120"/>
+        <w:gridCol w:w="6886"/>
       </w:tblGrid>
       <w:tr>
         <w:tc>
@@ -3757,6 +3862,12 @@
                 <w:color w:val="FF0000"/>
               </w:rPr>
             </w:pPr>
+            <w:r>
+              <w:rPr>
+                <w:color w:val="FF0000"/>
+              </w:rPr>
+              <w:t>https://creativecommons.org.au/</w:t>
+            </w:r>
           </w:p>
         </w:tc>
       </w:tr>
@@ -3794,22 +3905,36 @@
                 <w:color w:val="FF0000"/>
               </w:rPr>
             </w:pPr>
-          </w:p>
-          <w:p>
-            <w:pPr>
-              <w:spacing w:before="240" w:after="240"/>
+            <w:r>
               <w:rPr>
                 <w:color w:val="FF0000"/>
               </w:rPr>
-            </w:pPr>
-          </w:p>
-          <w:p>
-            <w:pPr>
-              <w:spacing w:before="240" w:after="240"/>
+              <w:t xml:space="preserve">On the website you can learn about creative commons copyright licenses, how to use the license and inform others how they can legally share your work. It also details how to find creative commons licensed material </w:t>
+            </w:r>
+            <w:r>
               <w:rPr>
                 <w:color w:val="FF0000"/>
               </w:rPr>
-            </w:pPr>
+              <w:t>to</w:t>
+            </w:r>
+            <w:r>
+              <w:rPr>
+                <w:color w:val="FF0000"/>
+              </w:rPr>
+              <w:t xml:space="preserve"> use in your own work. They </w:t>
+            </w:r>
+            <w:r>
+              <w:rPr>
+                <w:color w:val="FF0000"/>
+              </w:rPr>
+              <w:t>also</w:t>
+            </w:r>
+            <w:r>
+              <w:rPr>
+                <w:color w:val="FF0000"/>
+              </w:rPr>
+              <w:t xml:space="preserve"> provide information on CC in different industry sectors and updates on CC in Australia/ the world. </w:t>
+            </w:r>
           </w:p>
           <w:p>
             <w:pPr>
@@ -3843,16 +3968,6 @@
           <w:szCs w:val="26"/>
         </w:rPr>
       </w:pPr>
-      <w:r>
-        <w:rPr>
-          <w:rFonts w:asciiTheme="majorHAnsi" w:eastAsiaTheme="majorEastAsia" w:hAnsiTheme="majorHAnsi" w:cstheme="majorBidi"/>
-          <w:b/>
-          <w:bCs/>
-          <w:sz w:val="26"/>
-          <w:szCs w:val="26"/>
-        </w:rPr>
-        <w:br w:type="page"/>
-      </w:r>
     </w:p>
     <w:p>
       <w:pPr>
@@ -4498,21 +4613,21 @@
         <w:rPr>
           <w:color w:val="808080" w:themeColor="background1" w:themeShade="80"/>
         </w:rPr>
-        <w:t xml:space="preserve">[Learner </w:t>
+        <w:t>[</w:t>
       </w:r>
       <w:proofErr w:type="gramStart"/>
       <w:r>
         <w:rPr>
           <w:color w:val="808080" w:themeColor="background1" w:themeShade="80"/>
         </w:rPr>
-        <w:t>note</w:t>
+        <w:t>Learner</w:t>
       </w:r>
       <w:proofErr w:type="gramEnd"/>
       <w:r>
         <w:rPr>
           <w:color w:val="808080" w:themeColor="background1" w:themeShade="80"/>
         </w:rPr>
-        <w:t xml:space="preserve">: Naming convention – YourName.NDAcontract.pdf] </w:t>
+        <w:t xml:space="preserve"> note: Naming convention – YourName.NDAcontract.pdf] </w:t>
       </w:r>
     </w:p>
     <w:p>
@@ -4667,15 +4782,7 @@
         <w:spacing w:line="360" w:lineRule="auto"/>
       </w:pPr>
       <w:r>
-        <w:t xml:space="preserve">Describe why, </w:t>
-      </w:r>
-      <w:proofErr w:type="gramStart"/>
-      <w:r>
-        <w:t>when</w:t>
-      </w:r>
-      <w:proofErr w:type="gramEnd"/>
-      <w:r>
-        <w:t xml:space="preserve"> and how </w:t>
+        <w:t xml:space="preserve">Describe why, when and how </w:t>
       </w:r>
       <w:r>
         <w:t xml:space="preserve">the </w:t>
@@ -4783,27 +4890,7 @@
                 <w:sz w:val="24"/>
                 <w:szCs w:val="24"/>
               </w:rPr>
-              <w:t xml:space="preserve">hy, </w:t>
-            </w:r>
-            <w:proofErr w:type="gramStart"/>
-            <w:r>
-              <w:rPr>
-                <w:b/>
-                <w:bCs/>
-                <w:sz w:val="24"/>
-                <w:szCs w:val="24"/>
-              </w:rPr>
-              <w:t>when</w:t>
-            </w:r>
-            <w:proofErr w:type="gramEnd"/>
-            <w:r>
-              <w:rPr>
-                <w:b/>
-                <w:bCs/>
-                <w:sz w:val="24"/>
-                <w:szCs w:val="24"/>
-              </w:rPr>
-              <w:t xml:space="preserve"> and how </w:t>
+              <w:t xml:space="preserve">hy, when and how </w:t>
             </w:r>
             <w:r>
               <w:rPr>
@@ -5400,21 +5487,21 @@
         <w:rPr>
           <w:color w:val="808080" w:themeColor="background1" w:themeShade="80"/>
         </w:rPr>
-        <w:t xml:space="preserve">[Learner </w:t>
+        <w:t>[</w:t>
       </w:r>
       <w:proofErr w:type="gramStart"/>
       <w:r>
         <w:rPr>
           <w:color w:val="808080" w:themeColor="background1" w:themeShade="80"/>
         </w:rPr>
-        <w:t>note</w:t>
+        <w:t>Learner</w:t>
       </w:r>
       <w:proofErr w:type="gramEnd"/>
       <w:r>
         <w:rPr>
           <w:color w:val="808080" w:themeColor="background1" w:themeShade="80"/>
         </w:rPr>
-        <w:t>: Naming convention – YourName.</w:t>
+        <w:t xml:space="preserve"> note: Naming convention – YourName.</w:t>
       </w:r>
       <w:r>
         <w:rPr>
@@ -5764,21 +5851,21 @@
         <w:rPr>
           <w:color w:val="808080" w:themeColor="background1" w:themeShade="80"/>
         </w:rPr>
-        <w:t xml:space="preserve">[Learner </w:t>
+        <w:t>[</w:t>
       </w:r>
       <w:proofErr w:type="gramStart"/>
       <w:r>
         <w:rPr>
           <w:color w:val="808080" w:themeColor="background1" w:themeShade="80"/>
         </w:rPr>
-        <w:t>note</w:t>
+        <w:t>Learner</w:t>
       </w:r>
       <w:proofErr w:type="gramEnd"/>
       <w:r>
         <w:rPr>
           <w:color w:val="808080" w:themeColor="background1" w:themeShade="80"/>
         </w:rPr>
-        <w:t xml:space="preserve">: Naming convention – YourName.CodeofEthics.pdf] </w:t>
+        <w:t xml:space="preserve"> note: Naming convention – YourName.CodeofEthics.pdf] </w:t>
       </w:r>
     </w:p>
     <w:p>
@@ -6302,21 +6389,21 @@
         <w:rPr>
           <w:color w:val="808080" w:themeColor="background1" w:themeShade="80"/>
         </w:rPr>
-        <w:t xml:space="preserve">[Learner </w:t>
+        <w:t>[</w:t>
       </w:r>
       <w:proofErr w:type="gramStart"/>
       <w:r>
         <w:rPr>
           <w:color w:val="808080" w:themeColor="background1" w:themeShade="80"/>
         </w:rPr>
-        <w:t>note</w:t>
+        <w:t>Learner</w:t>
       </w:r>
       <w:proofErr w:type="gramEnd"/>
       <w:r>
         <w:rPr>
           <w:color w:val="808080" w:themeColor="background1" w:themeShade="80"/>
         </w:rPr>
-        <w:t>: Naming convention – YourName.</w:t>
+        <w:t xml:space="preserve"> note: Naming convention – YourName.</w:t>
       </w:r>
       <w:r>
         <w:rPr>
@@ -7815,21 +7902,21 @@
         <w:rPr>
           <w:color w:val="808080" w:themeColor="background1" w:themeShade="80"/>
         </w:rPr>
-        <w:t xml:space="preserve">[Learner </w:t>
+        <w:t>[</w:t>
       </w:r>
       <w:proofErr w:type="gramStart"/>
       <w:r>
         <w:rPr>
           <w:color w:val="808080" w:themeColor="background1" w:themeShade="80"/>
         </w:rPr>
-        <w:t>note</w:t>
+        <w:t>Learner</w:t>
       </w:r>
       <w:proofErr w:type="gramEnd"/>
       <w:r>
         <w:rPr>
           <w:color w:val="808080" w:themeColor="background1" w:themeShade="80"/>
         </w:rPr>
-        <w:t>: Naming convention – YourName.</w:t>
+        <w:t xml:space="preserve"> note: Naming convention – YourName.</w:t>
       </w:r>
       <w:r>
         <w:rPr>
@@ -8904,6 +8991,7 @@
         </w:rPr>
         <w:t>[</w:t>
       </w:r>
+      <w:proofErr w:type="gramStart"/>
       <w:r>
         <w:rPr>
           <w:i/>
@@ -8912,9 +9000,9 @@
           <w:sz w:val="20"/>
           <w:szCs w:val="20"/>
         </w:rPr>
-        <w:t xml:space="preserve">Learner </w:t>
-      </w:r>
-      <w:proofErr w:type="gramStart"/>
+        <w:t>Learner</w:t>
+      </w:r>
+      <w:proofErr w:type="gramEnd"/>
       <w:r>
         <w:rPr>
           <w:i/>
@@ -8923,18 +9011,7 @@
           <w:sz w:val="20"/>
           <w:szCs w:val="20"/>
         </w:rPr>
-        <w:t>note</w:t>
-      </w:r>
-      <w:proofErr w:type="gramEnd"/>
-      <w:r>
-        <w:rPr>
-          <w:i/>
-          <w:iCs/>
-          <w:color w:val="808080" w:themeColor="background1" w:themeShade="80"/>
-          <w:sz w:val="20"/>
-          <w:szCs w:val="20"/>
-        </w:rPr>
-        <w:t xml:space="preserve">: </w:t>
+        <w:t xml:space="preserve"> note: </w:t>
       </w:r>
       <w:r>
         <w:rPr>
@@ -9198,21 +9275,21 @@
         <w:rPr>
           <w:color w:val="808080" w:themeColor="background1" w:themeShade="80"/>
         </w:rPr>
-        <w:t xml:space="preserve">[Learner </w:t>
+        <w:t>[</w:t>
       </w:r>
       <w:proofErr w:type="gramStart"/>
       <w:r>
         <w:rPr>
           <w:color w:val="808080" w:themeColor="background1" w:themeShade="80"/>
         </w:rPr>
-        <w:t>note</w:t>
+        <w:t>Learner</w:t>
       </w:r>
       <w:proofErr w:type="gramEnd"/>
       <w:r>
         <w:rPr>
           <w:color w:val="808080" w:themeColor="background1" w:themeShade="80"/>
         </w:rPr>
-        <w:t>: Naming convention – YourName.</w:t>
+        <w:t xml:space="preserve"> note: Naming convention – YourName.</w:t>
       </w:r>
       <w:r>
         <w:rPr>
@@ -9384,21 +9461,21 @@
         <w:rPr>
           <w:color w:val="808080" w:themeColor="background1" w:themeShade="80"/>
         </w:rPr>
-        <w:t xml:space="preserve">[Learner </w:t>
+        <w:t>[</w:t>
       </w:r>
       <w:proofErr w:type="gramStart"/>
       <w:r>
         <w:rPr>
           <w:color w:val="808080" w:themeColor="background1" w:themeShade="80"/>
         </w:rPr>
-        <w:t>note</w:t>
+        <w:t>Learner</w:t>
       </w:r>
       <w:proofErr w:type="gramEnd"/>
       <w:r>
         <w:rPr>
           <w:color w:val="808080" w:themeColor="background1" w:themeShade="80"/>
         </w:rPr>
-        <w:t>: Naming convention – YourName.</w:t>
+        <w:t xml:space="preserve"> note: Naming convention – YourName.</w:t>
       </w:r>
       <w:r>
         <w:rPr>

</xml_diff>